<commit_message>
add some project files
</commit_message>
<xml_diff>
--- a/finalreview.docx
+++ b/finalreview.docx
@@ -476,8 +476,6 @@
       <w:r>
         <w:t>What if a user has Multiple public pair, how to solve.</w:t>
       </w:r>
-      <w:bookmarkStart w:id="0" w:name="_GoBack"/>
-      <w:bookmarkEnd w:id="0"/>
     </w:p>
     <w:p>
       <w:pPr>
@@ -605,9 +603,6 @@
           <w:ilvl w:val="0"/>
           <w:numId w:val="10"/>
         </w:numPr>
-        <w:rPr>
-          <w:rFonts w:hint="eastAsia"/>
-        </w:rPr>
       </w:pPr>
       <w:r>
         <w:t xml:space="preserve">Understand </w:t>
@@ -621,6 +616,1499 @@
       <w:proofErr w:type="gramEnd"/>
       <w:r>
         <w:t xml:space="preserve">. </w:t>
+      </w:r>
+    </w:p>
+    <w:p/>
+    <w:p/>
+    <w:p/>
+    <w:p/>
+    <w:p/>
+    <w:p/>
+    <w:p/>
+    <w:p/>
+    <w:p/>
+    <w:p>
+      <w:r>
+        <w:lastRenderedPageBreak/>
+        <w:t>06 chapter</w:t>
+      </w:r>
+    </w:p>
+    <w:p>
+      <w:pPr>
+        <w:rPr>
+          <w:rFonts w:hint="eastAsia"/>
+        </w:rPr>
+      </w:pPr>
+      <w:r>
+        <w:rPr>
+          <w:rFonts w:hint="eastAsia"/>
+        </w:rPr>
+        <w:t xml:space="preserve">1.Public-key authority </w:t>
+      </w:r>
+      <w:r>
+        <w:rPr>
+          <w:rFonts w:hint="eastAsia"/>
+        </w:rPr>
+        <w:t>会给一个图问</w:t>
+      </w:r>
+      <w:r>
+        <w:rPr>
+          <w:rFonts w:hint="eastAsia"/>
+        </w:rPr>
+        <w:t>time stamp</w:t>
+      </w:r>
+      <w:r>
+        <w:rPr>
+          <w:rFonts w:hint="eastAsia"/>
+        </w:rPr>
+        <w:t>是干啥用的</w:t>
+      </w:r>
+    </w:p>
+    <w:p>
+      <w:r>
+        <w:t>2.public key certificate</w:t>
+      </w:r>
+    </w:p>
+    <w:p>
+      <w:pPr>
+        <w:rPr>
+          <w:rFonts w:hint="eastAsia"/>
+        </w:rPr>
+      </w:pPr>
+      <w:r>
+        <w:rPr>
+          <w:rFonts w:hint="eastAsia"/>
+        </w:rPr>
+        <w:t>3.simple secrete key distribution</w:t>
+      </w:r>
+      <w:r>
+        <w:rPr>
+          <w:rFonts w:hint="eastAsia"/>
+        </w:rPr>
+        <w:t>我们要知道这是不安全的</w:t>
+      </w:r>
+    </w:p>
+    <w:p>
+      <w:pPr>
+        <w:rPr>
+          <w:rFonts w:hint="eastAsia"/>
+        </w:rPr>
+      </w:pPr>
+      <w:r>
+        <w:rPr>
+          <w:rFonts w:hint="eastAsia"/>
+        </w:rPr>
+        <w:t>4.primitive root</w:t>
+      </w:r>
+      <w:r>
+        <w:rPr>
+          <w:rFonts w:hint="eastAsia"/>
+        </w:rPr>
+        <w:t>是什么要知道，要证明比如</w:t>
+      </w:r>
+      <w:r>
+        <w:rPr>
+          <w:rFonts w:hint="eastAsia"/>
+        </w:rPr>
+        <w:t>2</w:t>
+      </w:r>
+      <w:r>
+        <w:rPr>
+          <w:rFonts w:hint="eastAsia"/>
+        </w:rPr>
+        <w:t>是不是</w:t>
+      </w:r>
+      <w:r>
+        <w:rPr>
+          <w:rFonts w:hint="eastAsia"/>
+        </w:rPr>
+        <w:t>5</w:t>
+      </w:r>
+      <w:r>
+        <w:rPr>
+          <w:rFonts w:hint="eastAsia"/>
+        </w:rPr>
+        <w:t>的</w:t>
+      </w:r>
+      <w:r>
+        <w:rPr>
+          <w:rFonts w:hint="eastAsia"/>
+        </w:rPr>
+        <w:t>primitive root</w:t>
+      </w:r>
+    </w:p>
+    <w:p>
+      <w:pPr>
+        <w:rPr>
+          <w:rFonts w:hint="eastAsia"/>
+        </w:rPr>
+      </w:pPr>
+      <w:r>
+        <w:rPr>
+          <w:rFonts w:hint="eastAsia"/>
+        </w:rPr>
+        <w:t>5.</w:t>
+      </w:r>
+      <w:r>
+        <w:rPr>
+          <w:rFonts w:hint="eastAsia"/>
+        </w:rPr>
+        <w:t>不需要记住</w:t>
+      </w:r>
+      <w:proofErr w:type="spellStart"/>
+      <w:r>
+        <w:rPr>
+          <w:rFonts w:hint="eastAsia"/>
+        </w:rPr>
+        <w:t>diffie</w:t>
+      </w:r>
+      <w:proofErr w:type="spellEnd"/>
+      <w:r>
+        <w:rPr>
+          <w:rFonts w:hint="eastAsia"/>
+        </w:rPr>
+        <w:t xml:space="preserve"> </w:t>
+      </w:r>
+      <w:proofErr w:type="spellStart"/>
+      <w:r>
+        <w:rPr>
+          <w:rFonts w:hint="eastAsia"/>
+        </w:rPr>
+        <w:t>hellman</w:t>
+      </w:r>
+      <w:proofErr w:type="spellEnd"/>
+      <w:r>
+        <w:rPr>
+          <w:rFonts w:hint="eastAsia"/>
+        </w:rPr>
+        <w:t xml:space="preserve"> key exchange</w:t>
+      </w:r>
+      <w:r>
+        <w:rPr>
+          <w:rFonts w:hint="eastAsia"/>
+        </w:rPr>
+        <w:t>是什么，题目会给，但是要回证明</w:t>
+      </w:r>
+      <w:proofErr w:type="spellStart"/>
+      <w:r>
+        <w:rPr>
+          <w:rFonts w:hint="eastAsia"/>
+        </w:rPr>
+        <w:t>ya</w:t>
+      </w:r>
+      <w:proofErr w:type="spellEnd"/>
+      <w:r>
+        <w:rPr>
+          <w:rFonts w:hint="eastAsia"/>
+        </w:rPr>
+        <w:t>的</w:t>
+      </w:r>
+      <w:proofErr w:type="spellStart"/>
+      <w:r>
+        <w:rPr>
+          <w:rFonts w:hint="eastAsia"/>
+        </w:rPr>
+        <w:t>xb</w:t>
+      </w:r>
+      <w:proofErr w:type="spellEnd"/>
+      <w:r>
+        <w:rPr>
+          <w:rFonts w:hint="eastAsia"/>
+        </w:rPr>
+        <w:t>次方</w:t>
+      </w:r>
+      <w:r>
+        <w:rPr>
+          <w:rFonts w:hint="eastAsia"/>
+        </w:rPr>
+        <w:t xml:space="preserve"> mod q = </w:t>
+      </w:r>
+      <w:proofErr w:type="spellStart"/>
+      <w:r>
+        <w:rPr>
+          <w:rFonts w:hint="eastAsia"/>
+        </w:rPr>
+        <w:t>yb</w:t>
+      </w:r>
+      <w:proofErr w:type="spellEnd"/>
+      <w:r>
+        <w:rPr>
+          <w:rFonts w:hint="eastAsia"/>
+        </w:rPr>
+        <w:t>的</w:t>
+      </w:r>
+      <w:proofErr w:type="spellStart"/>
+      <w:r>
+        <w:rPr>
+          <w:rFonts w:hint="eastAsia"/>
+        </w:rPr>
+        <w:t>xa</w:t>
+      </w:r>
+      <w:proofErr w:type="spellEnd"/>
+      <w:r>
+        <w:rPr>
+          <w:rFonts w:hint="eastAsia"/>
+        </w:rPr>
+        <w:t>次方</w:t>
+      </w:r>
+      <w:r>
+        <w:rPr>
+          <w:rFonts w:hint="eastAsia"/>
+        </w:rPr>
+        <w:t xml:space="preserve"> mod q</w:t>
+      </w:r>
+    </w:p>
+    <w:p>
+      <w:r>
+        <w:rPr>
+          <w:rFonts w:hint="eastAsia"/>
+        </w:rPr>
+        <w:t>6.man-in-the-middle attack</w:t>
+      </w:r>
+      <w:r>
+        <w:rPr>
+          <w:rFonts w:hint="eastAsia"/>
+        </w:rPr>
+        <w:t>要知道</w:t>
+      </w:r>
+    </w:p>
+    <w:p/>
+    <w:p>
+      <w:pPr>
+        <w:rPr>
+          <w:rFonts w:hint="eastAsia"/>
+        </w:rPr>
+      </w:pPr>
+    </w:p>
+    <w:p>
+      <w:r>
+        <w:t>07 chapter</w:t>
+      </w:r>
+    </w:p>
+    <w:p>
+      <w:pPr>
+        <w:rPr>
+          <w:rFonts w:hint="eastAsia"/>
+        </w:rPr>
+      </w:pPr>
+      <w:r>
+        <w:rPr>
+          <w:rFonts w:hint="eastAsia"/>
+        </w:rPr>
+        <w:t>1.authentication function</w:t>
+      </w:r>
+      <w:r>
+        <w:rPr>
+          <w:rFonts w:hint="eastAsia"/>
+        </w:rPr>
+        <w:t>中要明白：</w:t>
+      </w:r>
+    </w:p>
+    <w:p>
+      <w:pPr>
+        <w:rPr>
+          <w:rFonts w:hint="eastAsia"/>
+        </w:rPr>
+      </w:pPr>
+      <w:r>
+        <w:rPr>
+          <w:rFonts w:hint="eastAsia"/>
+        </w:rPr>
+        <w:t>1&gt;message encryption</w:t>
+      </w:r>
+      <w:r>
+        <w:rPr>
+          <w:rFonts w:hint="eastAsia"/>
+        </w:rPr>
+        <w:t>和</w:t>
+      </w:r>
+      <w:r>
+        <w:rPr>
+          <w:rFonts w:hint="eastAsia"/>
+        </w:rPr>
+        <w:t>message authentication code</w:t>
+      </w:r>
+      <w:r>
+        <w:rPr>
+          <w:rFonts w:hint="eastAsia"/>
+        </w:rPr>
+        <w:t>的区别</w:t>
+      </w:r>
+    </w:p>
+    <w:p>
+      <w:pPr>
+        <w:rPr>
+          <w:rFonts w:hint="eastAsia"/>
+        </w:rPr>
+      </w:pPr>
+      <w:r>
+        <w:rPr>
+          <w:rFonts w:hint="eastAsia"/>
+        </w:rPr>
+        <w:t>encryption</w:t>
+      </w:r>
+      <w:r>
+        <w:rPr>
+          <w:rFonts w:hint="eastAsia"/>
+        </w:rPr>
+        <w:t>：（</w:t>
+      </w:r>
+      <w:r>
+        <w:rPr>
+          <w:rFonts w:hint="eastAsia"/>
+        </w:rPr>
+        <w:t>1</w:t>
+      </w:r>
+      <w:r>
+        <w:rPr>
+          <w:rFonts w:hint="eastAsia"/>
+        </w:rPr>
+        <w:t>）</w:t>
+      </w:r>
+      <w:r>
+        <w:rPr>
+          <w:rFonts w:hint="eastAsia"/>
+        </w:rPr>
+        <w:t xml:space="preserve"> reversible</w:t>
+      </w:r>
+      <w:r>
+        <w:rPr>
+          <w:rFonts w:hint="eastAsia"/>
+        </w:rPr>
+        <w:t>（</w:t>
+      </w:r>
+      <w:r>
+        <w:rPr>
+          <w:rFonts w:hint="eastAsia"/>
+        </w:rPr>
+        <w:t>2</w:t>
+      </w:r>
+      <w:r>
+        <w:rPr>
+          <w:rFonts w:hint="eastAsia"/>
+        </w:rPr>
+        <w:t>）</w:t>
+      </w:r>
+      <w:r>
+        <w:rPr>
+          <w:rFonts w:hint="eastAsia"/>
+        </w:rPr>
+        <w:t>1 to 1 mapping</w:t>
+      </w:r>
+    </w:p>
+    <w:p>
+      <w:pPr>
+        <w:rPr>
+          <w:rFonts w:hint="eastAsia"/>
+        </w:rPr>
+      </w:pPr>
+      <w:r>
+        <w:rPr>
+          <w:rFonts w:hint="eastAsia"/>
+        </w:rPr>
+        <w:t>mac</w:t>
+      </w:r>
+      <w:r>
+        <w:rPr>
+          <w:rFonts w:hint="eastAsia"/>
+        </w:rPr>
+        <w:t>：（</w:t>
+      </w:r>
+      <w:r>
+        <w:rPr>
+          <w:rFonts w:hint="eastAsia"/>
+        </w:rPr>
+        <w:t>1</w:t>
+      </w:r>
+      <w:r>
+        <w:rPr>
+          <w:rFonts w:hint="eastAsia"/>
+        </w:rPr>
+        <w:t>）</w:t>
+      </w:r>
+      <w:r>
+        <w:rPr>
+          <w:rFonts w:hint="eastAsia"/>
+        </w:rPr>
+        <w:t xml:space="preserve"> </w:t>
+      </w:r>
+      <w:proofErr w:type="spellStart"/>
+      <w:r>
+        <w:rPr>
+          <w:rFonts w:hint="eastAsia"/>
+        </w:rPr>
+        <w:t>doesnot</w:t>
+      </w:r>
+      <w:proofErr w:type="spellEnd"/>
+      <w:r>
+        <w:rPr>
+          <w:rFonts w:hint="eastAsia"/>
+        </w:rPr>
+        <w:t xml:space="preserve"> need to be reversible</w:t>
+      </w:r>
+      <w:r>
+        <w:rPr>
+          <w:rFonts w:hint="eastAsia"/>
+        </w:rPr>
+        <w:t>（</w:t>
+      </w:r>
+      <w:r>
+        <w:rPr>
+          <w:rFonts w:hint="eastAsia"/>
+        </w:rPr>
+        <w:t>2</w:t>
+      </w:r>
+      <w:r>
+        <w:rPr>
+          <w:rFonts w:hint="eastAsia"/>
+        </w:rPr>
+        <w:t>）</w:t>
+      </w:r>
+      <w:r>
+        <w:rPr>
+          <w:rFonts w:hint="eastAsia"/>
+        </w:rPr>
+        <w:t>many to 1 mapping</w:t>
+      </w:r>
+    </w:p>
+    <w:p>
+      <w:r>
+        <w:t>2&gt;mac vs hash</w:t>
+      </w:r>
+    </w:p>
+    <w:p>
+      <w:r>
+        <w:t>mac: uses a symmetric key</w:t>
+      </w:r>
+    </w:p>
+    <w:p>
+      <w:r>
+        <w:t xml:space="preserve">hash: </w:t>
+      </w:r>
+      <w:proofErr w:type="spellStart"/>
+      <w:r>
+        <w:t>doesnot</w:t>
+      </w:r>
+      <w:proofErr w:type="spellEnd"/>
+      <w:r>
+        <w:t xml:space="preserve"> use key</w:t>
+      </w:r>
+    </w:p>
+    <w:p>
+      <w:r>
+        <w:t>2.requirements for hash function:</w:t>
+      </w:r>
+    </w:p>
+    <w:p>
+      <w:pPr>
+        <w:rPr>
+          <w:rFonts w:hint="eastAsia"/>
+        </w:rPr>
+      </w:pPr>
+      <w:r>
+        <w:rPr>
+          <w:rFonts w:hint="eastAsia"/>
+        </w:rPr>
+        <w:t>page 30</w:t>
+      </w:r>
+      <w:r>
+        <w:rPr>
+          <w:rFonts w:hint="eastAsia"/>
+        </w:rPr>
+        <w:t>中</w:t>
+      </w:r>
+      <w:r>
+        <w:rPr>
+          <w:rFonts w:hint="eastAsia"/>
+        </w:rPr>
+        <w:t>following properties</w:t>
+      </w:r>
+      <w:r>
+        <w:rPr>
+          <w:rFonts w:hint="eastAsia"/>
+        </w:rPr>
+        <w:t>中的</w:t>
+      </w:r>
+      <w:r>
+        <w:rPr>
+          <w:rFonts w:hint="eastAsia"/>
+        </w:rPr>
+        <w:t xml:space="preserve">given x is infeasible to find y </w:t>
+      </w:r>
+      <w:proofErr w:type="spellStart"/>
+      <w:r>
+        <w:rPr>
+          <w:rFonts w:hint="eastAsia"/>
+        </w:rPr>
+        <w:t>s.t.</w:t>
+      </w:r>
+      <w:proofErr w:type="spellEnd"/>
+      <w:r>
+        <w:rPr>
+          <w:rFonts w:hint="eastAsia"/>
+        </w:rPr>
+        <w:t xml:space="preserve"> H</w:t>
+      </w:r>
+      <w:r>
+        <w:rPr>
+          <w:rFonts w:hint="eastAsia"/>
+        </w:rPr>
+        <w:t>（</w:t>
+      </w:r>
+      <w:r>
+        <w:rPr>
+          <w:rFonts w:hint="eastAsia"/>
+        </w:rPr>
+        <w:t>y</w:t>
+      </w:r>
+      <w:r>
+        <w:rPr>
+          <w:rFonts w:hint="eastAsia"/>
+        </w:rPr>
+        <w:t>）</w:t>
+      </w:r>
+      <w:r>
+        <w:rPr>
+          <w:rFonts w:hint="eastAsia"/>
+        </w:rPr>
+        <w:t xml:space="preserve"> = H</w:t>
+      </w:r>
+      <w:r>
+        <w:rPr>
+          <w:rFonts w:hint="eastAsia"/>
+        </w:rPr>
+        <w:t>（</w:t>
+      </w:r>
+      <w:r>
+        <w:rPr>
+          <w:rFonts w:hint="eastAsia"/>
+        </w:rPr>
+        <w:t>x</w:t>
+      </w:r>
+      <w:r>
+        <w:rPr>
+          <w:rFonts w:hint="eastAsia"/>
+        </w:rPr>
+        <w:t>）还要明白这些</w:t>
+      </w:r>
+      <w:proofErr w:type="spellStart"/>
+      <w:r>
+        <w:rPr>
+          <w:rFonts w:hint="eastAsia"/>
+        </w:rPr>
+        <w:t>properti</w:t>
+      </w:r>
+      <w:proofErr w:type="spellEnd"/>
+      <w:r>
+        <w:rPr>
+          <w:rFonts w:hint="eastAsia"/>
+        </w:rPr>
+        <w:t>为什么是</w:t>
+      </w:r>
+      <w:r>
+        <w:rPr>
+          <w:rFonts w:hint="eastAsia"/>
+        </w:rPr>
+        <w:t>necessary</w:t>
+      </w:r>
+    </w:p>
+    <w:p>
+      <w:pPr>
+        <w:pStyle w:val="ListParagraph"/>
+        <w:numPr>
+          <w:ilvl w:val="0"/>
+          <w:numId w:val="10"/>
+        </w:numPr>
+        <w:rPr>
+          <w:rFonts w:hint="eastAsia"/>
+        </w:rPr>
+      </w:pPr>
+      <w:r>
+        <w:rPr>
+          <w:rFonts w:hint="eastAsia"/>
+        </w:rPr>
+        <w:t>simple hash functions</w:t>
+      </w:r>
+      <w:r>
+        <w:rPr>
+          <w:rFonts w:hint="eastAsia"/>
+        </w:rPr>
+        <w:t>要证明是不安全的因为可以找到一个</w:t>
+      </w:r>
+      <w:r>
+        <w:rPr>
+          <w:rFonts w:hint="eastAsia"/>
+        </w:rPr>
+        <w:t xml:space="preserve">sequence have same hash function </w:t>
+      </w:r>
+      <w:r>
+        <w:rPr>
+          <w:rFonts w:hint="eastAsia"/>
+        </w:rPr>
+        <w:t>，要找到一个例子</w:t>
+      </w:r>
+    </w:p>
+    <w:p/>
+    <w:p/>
+    <w:p/>
+    <w:p/>
+    <w:p/>
+    <w:p/>
+    <w:p>
+      <w:r>
+        <w:lastRenderedPageBreak/>
+        <w:t>08 chapter</w:t>
+      </w:r>
+    </w:p>
+    <w:p>
+      <w:pPr>
+        <w:rPr>
+          <w:rFonts w:hint="eastAsia"/>
+        </w:rPr>
+      </w:pPr>
+      <w:r>
+        <w:rPr>
+          <w:rFonts w:hint="eastAsia"/>
+        </w:rPr>
+        <w:t>1.</w:t>
+      </w:r>
+      <w:r>
+        <w:rPr>
+          <w:rFonts w:hint="eastAsia"/>
+        </w:rPr>
+        <w:t>明白</w:t>
+      </w:r>
+      <w:r>
+        <w:rPr>
+          <w:rFonts w:hint="eastAsia"/>
+        </w:rPr>
+        <w:t>http request</w:t>
+      </w:r>
+      <w:r>
+        <w:rPr>
+          <w:rFonts w:hint="eastAsia"/>
+        </w:rPr>
+        <w:t>例子中那些是什么意思</w:t>
+      </w:r>
+    </w:p>
+    <w:p>
+      <w:r>
+        <w:t>2.                        certificate</w:t>
+      </w:r>
+    </w:p>
+    <w:p>
+      <w:r>
+        <w:t xml:space="preserve">   certificate authority -------------- https</w:t>
+      </w:r>
+    </w:p>
+    <w:p>
+      <w:r>
+        <w:t xml:space="preserve">                                 |</w:t>
+      </w:r>
+    </w:p>
+    <w:p>
+      <w:r>
+        <w:t xml:space="preserve">                                  |</w:t>
+      </w:r>
+    </w:p>
+    <w:p>
+      <w:r>
+        <w:t xml:space="preserve">                                 |</w:t>
+      </w:r>
+    </w:p>
+    <w:p>
+      <w:r>
+        <w:t xml:space="preserve">                                 |</w:t>
+      </w:r>
+    </w:p>
+    <w:p>
+      <w:r>
+        <w:t xml:space="preserve">                            encrypt using</w:t>
+      </w:r>
+    </w:p>
+    <w:p>
+      <w:r>
+        <w:t xml:space="preserve">                            the private key</w:t>
+      </w:r>
+    </w:p>
+    <w:p>
+      <w:r>
+        <w:tab/>
+      </w:r>
+      <w:r>
+        <w:tab/>
+      </w:r>
+      <w:r>
+        <w:tab/>
+      </w:r>
+      <w:r>
+        <w:tab/>
+      </w:r>
+      <w:r>
+        <w:tab/>
+      </w:r>
+      <w:r>
+        <w:tab/>
+      </w:r>
+      <w:r>
+        <w:tab/>
+        <w:t>of certificate authority</w:t>
+      </w:r>
+    </w:p>
+    <w:p/>
+    <w:p>
+      <w:r>
+        <w:tab/>
+      </w:r>
+      <w:r>
+        <w:tab/>
+      </w:r>
+    </w:p>
+    <w:p>
+      <w:r>
+        <w:tab/>
+      </w:r>
+      <w:r>
+        <w:tab/>
+      </w:r>
+    </w:p>
+    <w:p>
+      <w:pPr>
+        <w:rPr>
+          <w:rFonts w:hint="eastAsia"/>
+        </w:rPr>
+      </w:pPr>
+      <w:r>
+        <w:rPr>
+          <w:rFonts w:hint="eastAsia"/>
+        </w:rPr>
+        <w:t>browser</w:t>
+      </w:r>
+      <w:r>
+        <w:rPr>
+          <w:rFonts w:hint="eastAsia"/>
+        </w:rPr>
+        <w:t>：</w:t>
+      </w:r>
+      <w:r>
+        <w:rPr>
+          <w:rFonts w:hint="eastAsia"/>
+        </w:rPr>
+        <w:t>public key of certificate authority</w:t>
+      </w:r>
+    </w:p>
+    <w:p/>
+    <w:p/>
+    <w:p/>
+    <w:p/>
+    <w:p/>
+    <w:p>
+      <w:r>
+        <w:t>09 chapter</w:t>
+      </w:r>
+    </w:p>
+    <w:p>
+      <w:pPr>
+        <w:rPr>
+          <w:rFonts w:hint="eastAsia"/>
+        </w:rPr>
+      </w:pPr>
+      <w:r>
+        <w:rPr>
+          <w:rFonts w:hint="eastAsia"/>
+        </w:rPr>
+        <w:t xml:space="preserve">1.malicious </w:t>
+      </w:r>
+      <w:proofErr w:type="gramStart"/>
+      <w:r>
+        <w:rPr>
+          <w:rFonts w:hint="eastAsia"/>
+        </w:rPr>
+        <w:t>programs:</w:t>
+      </w:r>
+      <w:r>
+        <w:rPr>
+          <w:rFonts w:hint="eastAsia"/>
+        </w:rPr>
+        <w:t>明白什么是</w:t>
+      </w:r>
+      <w:proofErr w:type="gramEnd"/>
+      <w:r>
+        <w:rPr>
+          <w:rFonts w:hint="eastAsia"/>
+        </w:rPr>
+        <w:t>backdoor</w:t>
+      </w:r>
+      <w:r>
+        <w:rPr>
+          <w:rFonts w:hint="eastAsia"/>
+        </w:rPr>
+        <w:t>，</w:t>
+      </w:r>
+      <w:r>
+        <w:rPr>
+          <w:rFonts w:hint="eastAsia"/>
+        </w:rPr>
+        <w:t>flooder rootkit</w:t>
+      </w:r>
+    </w:p>
+    <w:p>
+      <w:pPr>
+        <w:rPr>
+          <w:rFonts w:hint="eastAsia"/>
+        </w:rPr>
+      </w:pPr>
+      <w:r>
+        <w:rPr>
+          <w:rFonts w:hint="eastAsia"/>
+        </w:rPr>
+        <w:t>2.</w:t>
+      </w:r>
+      <w:r>
+        <w:rPr>
+          <w:rFonts w:hint="eastAsia"/>
+        </w:rPr>
+        <w:t>明白</w:t>
+      </w:r>
+      <w:r>
+        <w:rPr>
+          <w:rFonts w:hint="eastAsia"/>
+        </w:rPr>
+        <w:t xml:space="preserve">virus </w:t>
+      </w:r>
+      <w:r>
+        <w:rPr>
+          <w:rFonts w:hint="eastAsia"/>
+        </w:rPr>
+        <w:t>和</w:t>
+      </w:r>
+      <w:r>
+        <w:rPr>
+          <w:rFonts w:hint="eastAsia"/>
+        </w:rPr>
+        <w:t>worm</w:t>
+      </w:r>
+      <w:r>
+        <w:rPr>
+          <w:rFonts w:hint="eastAsia"/>
+        </w:rPr>
+        <w:t>前者</w:t>
+      </w:r>
+      <w:r>
+        <w:rPr>
+          <w:rFonts w:hint="eastAsia"/>
+        </w:rPr>
+        <w:t>need host program</w:t>
+      </w:r>
+      <w:r>
+        <w:rPr>
+          <w:rFonts w:hint="eastAsia"/>
+        </w:rPr>
+        <w:t>后者不需要，因为她是程序的一部分</w:t>
+      </w:r>
+    </w:p>
+    <w:p>
+      <w:r>
+        <w:t>3.compression virus</w:t>
+      </w:r>
+    </w:p>
+    <w:p>
+      <w:pPr>
+        <w:rPr>
+          <w:rFonts w:hint="eastAsia"/>
+        </w:rPr>
+      </w:pPr>
+      <w:r>
+        <w:rPr>
+          <w:rFonts w:hint="eastAsia"/>
+        </w:rPr>
+        <w:t>4.</w:t>
+      </w:r>
+      <w:r>
+        <w:rPr>
+          <w:rFonts w:hint="eastAsia"/>
+        </w:rPr>
+        <w:t>各种</w:t>
+      </w:r>
+      <w:r>
+        <w:rPr>
+          <w:rFonts w:hint="eastAsia"/>
+        </w:rPr>
+        <w:t>types of viruses</w:t>
+      </w:r>
+      <w:r>
+        <w:rPr>
+          <w:rFonts w:hint="eastAsia"/>
+        </w:rPr>
+        <w:t>：（</w:t>
+      </w:r>
+      <w:r>
+        <w:rPr>
+          <w:rFonts w:hint="eastAsia"/>
+        </w:rPr>
+        <w:t>1</w:t>
+      </w:r>
+      <w:r>
+        <w:rPr>
+          <w:rFonts w:hint="eastAsia"/>
+        </w:rPr>
+        <w:t>）</w:t>
+      </w:r>
+      <w:r>
+        <w:rPr>
+          <w:rFonts w:hint="eastAsia"/>
+        </w:rPr>
+        <w:t>parasitic virus</w:t>
+      </w:r>
+      <w:r>
+        <w:rPr>
+          <w:rFonts w:hint="eastAsia"/>
+        </w:rPr>
+        <w:t>（</w:t>
+      </w:r>
+      <w:r>
+        <w:rPr>
+          <w:rFonts w:hint="eastAsia"/>
+        </w:rPr>
+        <w:t>2</w:t>
+      </w:r>
+      <w:r>
+        <w:rPr>
+          <w:rFonts w:hint="eastAsia"/>
+        </w:rPr>
+        <w:t>）</w:t>
+      </w:r>
+      <w:r>
+        <w:rPr>
+          <w:rFonts w:hint="eastAsia"/>
+        </w:rPr>
+        <w:t>memory-resident virus</w:t>
+      </w:r>
+      <w:r>
+        <w:rPr>
+          <w:rFonts w:hint="eastAsia"/>
+        </w:rPr>
+        <w:t>（</w:t>
+      </w:r>
+      <w:r>
+        <w:rPr>
+          <w:rFonts w:hint="eastAsia"/>
+        </w:rPr>
+        <w:t>3</w:t>
+      </w:r>
+      <w:r>
+        <w:rPr>
+          <w:rFonts w:hint="eastAsia"/>
+        </w:rPr>
+        <w:t>）</w:t>
+      </w:r>
+      <w:r>
+        <w:rPr>
+          <w:rFonts w:hint="eastAsia"/>
+        </w:rPr>
+        <w:t>polymorphic virus</w:t>
+      </w:r>
+    </w:p>
+    <w:p>
+      <w:pPr>
+        <w:rPr>
+          <w:rFonts w:hint="eastAsia"/>
+        </w:rPr>
+      </w:pPr>
+      <w:r>
+        <w:rPr>
+          <w:rFonts w:hint="eastAsia"/>
+        </w:rPr>
+        <w:t>5.</w:t>
+      </w:r>
+      <w:r>
+        <w:rPr>
+          <w:rFonts w:hint="eastAsia"/>
+        </w:rPr>
+        <w:t>要明白</w:t>
+      </w:r>
+      <w:r>
+        <w:rPr>
+          <w:rFonts w:hint="eastAsia"/>
+        </w:rPr>
+        <w:t>trojan horse</w:t>
+      </w:r>
+      <w:r>
+        <w:rPr>
+          <w:rFonts w:hint="eastAsia"/>
+        </w:rPr>
+        <w:t>是什么</w:t>
+      </w:r>
+    </w:p>
+    <w:p>
+      <w:pPr>
+        <w:rPr>
+          <w:rFonts w:hint="eastAsia"/>
+        </w:rPr>
+      </w:pPr>
+      <w:r>
+        <w:rPr>
+          <w:rFonts w:hint="eastAsia"/>
+        </w:rPr>
+        <w:t>6</w:t>
+      </w:r>
+      <w:r>
+        <w:rPr>
+          <w:rFonts w:hint="eastAsia"/>
+        </w:rPr>
+        <w:t>。要明白</w:t>
+      </w:r>
+      <w:r>
+        <w:rPr>
+          <w:rFonts w:hint="eastAsia"/>
+        </w:rPr>
+        <w:t>email virus and worm</w:t>
+      </w:r>
+    </w:p>
+    <w:p>
+      <w:pPr>
+        <w:rPr>
+          <w:rFonts w:hint="eastAsia"/>
+        </w:rPr>
+      </w:pPr>
+      <w:r>
+        <w:rPr>
+          <w:rFonts w:hint="eastAsia"/>
+        </w:rPr>
+        <w:t>6.</w:t>
+      </w:r>
+      <w:r>
+        <w:rPr>
+          <w:rFonts w:hint="eastAsia"/>
+        </w:rPr>
+        <w:t>明白如何用</w:t>
+      </w:r>
+      <w:r>
+        <w:rPr>
+          <w:rFonts w:hint="eastAsia"/>
+        </w:rPr>
+        <w:t>rootkit</w:t>
+      </w:r>
+      <w:r>
+        <w:rPr>
+          <w:rFonts w:hint="eastAsia"/>
+        </w:rPr>
+        <w:t>去</w:t>
+      </w:r>
+      <w:r>
+        <w:rPr>
+          <w:rFonts w:hint="eastAsia"/>
+        </w:rPr>
+        <w:t>hide user' activities</w:t>
+      </w:r>
+    </w:p>
+    <w:p>
+      <w:r>
+        <w:lastRenderedPageBreak/>
+        <w:t>7.typical actions of kernel rootkit</w:t>
+      </w:r>
+    </w:p>
+    <w:p>
+      <w:pPr>
+        <w:rPr>
+          <w:rFonts w:hint="eastAsia"/>
+        </w:rPr>
+      </w:pPr>
+      <w:r>
+        <w:rPr>
+          <w:rFonts w:hint="eastAsia"/>
+        </w:rPr>
+        <w:t>第二个方法是</w:t>
+      </w:r>
+      <w:r>
+        <w:rPr>
+          <w:rFonts w:hint="eastAsia"/>
+        </w:rPr>
+        <w:t>modify system call table</w:t>
+      </w:r>
+    </w:p>
+    <w:p/>
+    <w:p/>
+    <w:p/>
+    <w:p/>
+    <w:p>
+      <w:r>
+        <w:t>10 chapter</w:t>
+      </w:r>
+    </w:p>
+    <w:p>
+      <w:r>
+        <w:t>1.replay attack</w:t>
+      </w:r>
+    </w:p>
+    <w:p>
+      <w:r>
+        <w:t>2.suppress-replay attack</w:t>
+      </w:r>
+    </w:p>
+    <w:p>
+      <w:pPr>
+        <w:rPr>
+          <w:rFonts w:hint="eastAsia"/>
+        </w:rPr>
+      </w:pPr>
+      <w:r>
+        <w:rPr>
+          <w:rFonts w:hint="eastAsia"/>
+        </w:rPr>
+        <w:t>3.</w:t>
+      </w:r>
+      <w:r>
+        <w:rPr>
+          <w:rFonts w:hint="eastAsia"/>
+        </w:rPr>
+        <w:t>要明白</w:t>
+      </w:r>
+      <w:r>
+        <w:rPr>
+          <w:rFonts w:hint="eastAsia"/>
+        </w:rPr>
+        <w:t xml:space="preserve"> </w:t>
+      </w:r>
+      <w:proofErr w:type="spellStart"/>
+      <w:r>
+        <w:rPr>
+          <w:rFonts w:hint="eastAsia"/>
+        </w:rPr>
+        <w:t>needham-schroeder</w:t>
+      </w:r>
+      <w:proofErr w:type="spellEnd"/>
+      <w:r>
+        <w:rPr>
+          <w:rFonts w:hint="eastAsia"/>
+        </w:rPr>
+        <w:t xml:space="preserve"> public key </w:t>
+      </w:r>
+      <w:proofErr w:type="spellStart"/>
+      <w:r>
+        <w:rPr>
+          <w:rFonts w:hint="eastAsia"/>
+        </w:rPr>
+        <w:t>protocal</w:t>
+      </w:r>
+      <w:proofErr w:type="spellEnd"/>
+    </w:p>
+    <w:p>
+      <w:pPr>
+        <w:rPr>
+          <w:rFonts w:hint="eastAsia"/>
+        </w:rPr>
+      </w:pPr>
+      <w:r>
+        <w:rPr>
+          <w:rFonts w:hint="eastAsia"/>
+        </w:rPr>
+        <w:t xml:space="preserve"> </w:t>
+      </w:r>
+      <w:proofErr w:type="spellStart"/>
+      <w:r>
+        <w:rPr>
+          <w:rFonts w:hint="eastAsia"/>
+        </w:rPr>
+        <w:t>pui</w:t>
+      </w:r>
+      <w:proofErr w:type="spellEnd"/>
+      <w:r>
+        <w:rPr>
+          <w:rFonts w:hint="eastAsia"/>
+        </w:rPr>
+        <w:t>是</w:t>
+      </w:r>
+      <w:r>
+        <w:rPr>
+          <w:rFonts w:hint="eastAsia"/>
+        </w:rPr>
+        <w:t xml:space="preserve">public-key of </w:t>
+      </w:r>
+      <w:proofErr w:type="spellStart"/>
+      <w:r>
+        <w:rPr>
+          <w:rFonts w:hint="eastAsia"/>
+        </w:rPr>
+        <w:t>trudy</w:t>
+      </w:r>
+      <w:proofErr w:type="spellEnd"/>
+    </w:p>
+    <w:p>
+      <w:r>
+        <w:t xml:space="preserve"> Alice is talking to </w:t>
+      </w:r>
+      <w:proofErr w:type="spellStart"/>
+      <w:r>
+        <w:t>trudy</w:t>
+      </w:r>
+      <w:proofErr w:type="spellEnd"/>
+      <w:r>
+        <w:t xml:space="preserve"> </w:t>
+      </w:r>
+    </w:p>
+    <w:p>
+      <w:pPr>
+        <w:rPr>
+          <w:rFonts w:hint="eastAsia"/>
+        </w:rPr>
+      </w:pPr>
+      <w:r>
+        <w:rPr>
+          <w:rFonts w:hint="eastAsia"/>
+        </w:rPr>
+        <w:t xml:space="preserve"> bob thinks that he is talking to </w:t>
+      </w:r>
+      <w:proofErr w:type="spellStart"/>
+      <w:r>
+        <w:rPr>
+          <w:rFonts w:hint="eastAsia"/>
+        </w:rPr>
+        <w:t>alice</w:t>
+      </w:r>
+      <w:proofErr w:type="spellEnd"/>
+      <w:r>
+        <w:rPr>
+          <w:rFonts w:hint="eastAsia"/>
+        </w:rPr>
+        <w:t>，</w:t>
+      </w:r>
+      <w:r>
+        <w:rPr>
+          <w:rFonts w:hint="eastAsia"/>
+        </w:rPr>
+        <w:t xml:space="preserve">but </w:t>
+      </w:r>
+      <w:proofErr w:type="gramStart"/>
+      <w:r>
+        <w:rPr>
+          <w:rFonts w:hint="eastAsia"/>
+        </w:rPr>
+        <w:t>actually he</w:t>
+      </w:r>
+      <w:proofErr w:type="gramEnd"/>
+      <w:r>
+        <w:rPr>
+          <w:rFonts w:hint="eastAsia"/>
+        </w:rPr>
+        <w:t xml:space="preserve"> is talking to </w:t>
+      </w:r>
+      <w:proofErr w:type="spellStart"/>
+      <w:r>
+        <w:rPr>
+          <w:rFonts w:hint="eastAsia"/>
+        </w:rPr>
+        <w:t>trudy</w:t>
+      </w:r>
+      <w:proofErr w:type="spellEnd"/>
+      <w:r>
+        <w:rPr>
+          <w:rFonts w:hint="eastAsia"/>
+        </w:rPr>
+        <w:t>。</w:t>
+      </w:r>
+    </w:p>
+    <w:p/>
+    <w:p/>
+    <w:p/>
+    <w:p>
+      <w:r>
+        <w:t>11 chapter</w:t>
+      </w:r>
+    </w:p>
+    <w:p>
+      <w:r>
+        <w:t xml:space="preserve">1.simple mail </w:t>
+      </w:r>
+      <w:proofErr w:type="spellStart"/>
+      <w:r>
+        <w:t>transferr</w:t>
+      </w:r>
+      <w:proofErr w:type="spellEnd"/>
+      <w:r>
+        <w:t xml:space="preserve"> protocol</w:t>
+      </w:r>
+    </w:p>
+    <w:p>
+      <w:pPr>
+        <w:rPr>
+          <w:rFonts w:hint="eastAsia"/>
+        </w:rPr>
+      </w:pPr>
+      <w:r>
+        <w:rPr>
+          <w:rFonts w:hint="eastAsia"/>
+        </w:rPr>
+        <w:t>2.</w:t>
+      </w:r>
+      <w:r>
+        <w:rPr>
+          <w:rFonts w:hint="eastAsia"/>
+        </w:rPr>
+        <w:t>如何判断</w:t>
+      </w:r>
+      <w:r>
+        <w:rPr>
+          <w:rFonts w:hint="eastAsia"/>
+        </w:rPr>
+        <w:t>email is a phishing email</w:t>
+      </w:r>
+    </w:p>
+    <w:p>
+      <w:pPr>
+        <w:rPr>
+          <w:rFonts w:hint="eastAsia"/>
+        </w:rPr>
+      </w:pPr>
+      <w:r>
+        <w:rPr>
+          <w:rFonts w:hint="eastAsia"/>
+        </w:rPr>
+        <w:t>3.</w:t>
+      </w:r>
+      <w:r>
+        <w:rPr>
+          <w:rFonts w:hint="eastAsia"/>
+        </w:rPr>
+        <w:t>记住</w:t>
+      </w:r>
+      <w:r>
+        <w:rPr>
+          <w:rFonts w:hint="eastAsia"/>
+        </w:rPr>
+        <w:t xml:space="preserve">figure of PGP   </w:t>
+      </w:r>
+      <w:r>
+        <w:rPr>
+          <w:rFonts w:hint="eastAsia"/>
+        </w:rPr>
+        <w:t>和</w:t>
+      </w:r>
+      <w:r>
+        <w:rPr>
+          <w:rFonts w:hint="eastAsia"/>
+        </w:rPr>
+        <w:t xml:space="preserve">PGP public and private keys </w:t>
+      </w:r>
+      <w:r>
+        <w:rPr>
+          <w:rFonts w:hint="eastAsia"/>
+        </w:rPr>
+        <w:t>的</w:t>
+      </w:r>
+      <w:r>
+        <w:rPr>
+          <w:rFonts w:hint="eastAsia"/>
+        </w:rPr>
+        <w:t>KEY IDS</w:t>
+      </w:r>
+    </w:p>
+    <w:p>
+      <w:r>
+        <w:t>4. PGP message format</w:t>
+      </w:r>
+    </w:p>
+    <w:p/>
+    <w:p/>
+    <w:p/>
+    <w:p>
+      <w:bookmarkStart w:id="0" w:name="_GoBack"/>
+      <w:bookmarkEnd w:id="0"/>
+      <w:r>
+        <w:t>12 chapter</w:t>
+      </w:r>
+    </w:p>
+    <w:p>
+      <w:pPr>
+        <w:rPr>
+          <w:rFonts w:hint="eastAsia"/>
+        </w:rPr>
+      </w:pPr>
+      <w:r>
+        <w:rPr>
+          <w:rFonts w:hint="eastAsia"/>
+        </w:rPr>
+        <w:t xml:space="preserve">1.buffer overflow attack        </w:t>
+      </w:r>
+      <w:proofErr w:type="spellStart"/>
+      <w:r>
+        <w:rPr>
+          <w:rFonts w:hint="eastAsia"/>
+        </w:rPr>
+        <w:t>eg</w:t>
+      </w:r>
+      <w:proofErr w:type="spellEnd"/>
+      <w:r>
+        <w:rPr>
+          <w:rFonts w:hint="eastAsia"/>
+        </w:rPr>
+        <w:t>：</w:t>
+      </w:r>
+      <w:r>
+        <w:rPr>
+          <w:rFonts w:hint="eastAsia"/>
+        </w:rPr>
+        <w:t>page10</w:t>
+      </w:r>
+      <w:r>
+        <w:rPr>
+          <w:rFonts w:hint="eastAsia"/>
+        </w:rPr>
+        <w:t>例子</w:t>
+      </w:r>
+    </w:p>
+    <w:p>
+      <w:pPr>
+        <w:rPr>
+          <w:rFonts w:hint="eastAsia"/>
+        </w:rPr>
+      </w:pPr>
+      <w:r>
+        <w:rPr>
+          <w:rFonts w:hint="eastAsia"/>
+        </w:rPr>
+        <w:t xml:space="preserve">2.page17 </w:t>
+      </w:r>
+      <w:r>
+        <w:rPr>
+          <w:rFonts w:hint="eastAsia"/>
+        </w:rPr>
+        <w:t>解释为什么</w:t>
+      </w:r>
+      <w:r>
+        <w:rPr>
+          <w:rFonts w:hint="eastAsia"/>
+        </w:rPr>
+        <w:t>output</w:t>
+      </w:r>
+      <w:r>
+        <w:rPr>
+          <w:rFonts w:hint="eastAsia"/>
+        </w:rPr>
+        <w:t>是</w:t>
+      </w:r>
+      <w:r>
+        <w:rPr>
+          <w:rFonts w:hint="eastAsia"/>
+        </w:rPr>
+        <w:t>0</w:t>
+      </w:r>
+      <w:r>
+        <w:rPr>
+          <w:rFonts w:hint="eastAsia"/>
+        </w:rPr>
+        <w:t>而不是</w:t>
+      </w:r>
+      <w:r>
+        <w:rPr>
+          <w:rFonts w:hint="eastAsia"/>
+        </w:rPr>
+        <w:t>1</w:t>
+      </w:r>
+    </w:p>
+    <w:p>
+      <w:r>
+        <w:t>3.counter buffer</w:t>
       </w:r>
     </w:p>
     <w:sectPr>

</xml_diff>